<commit_message>
Added in intial GAM230 and 130 briefs, drafted gam330 1 and 2
</commit_message>
<xml_diff>
--- a/GAM220/1/2019-20-gam220-assignment-1-brief.docx
+++ b/GAM220/1/2019-20-gam220-assignment-1-brief.docx
@@ -6,8 +6,6 @@
       <w:pPr>
         <w:pStyle w:val="BodyText"/>
       </w:pPr>
-      <w:bookmarkStart w:id="0" w:name="_GoBack"/>
-      <w:bookmarkEnd w:id="0"/>
       <w:r>
         <w:rPr>
           <w:noProof/>
@@ -389,8 +387,9 @@
                 <w:iCs/>
                 <w:color w:val="363636"/>
               </w:rPr>
-              <w:t>Nigel Lowrie</w:t>
-            </w:r>
+              <w:t xml:space="preserve">Nigel </w:t>
+            </w:r>
+            <w:proofErr w:type="spellStart"/>
             <w:r>
               <w:rPr>
                 <w:rFonts w:asciiTheme="minorHAnsi" w:hAnsiTheme="minorHAnsi" w:cstheme="minorHAnsi"/>
@@ -398,7 +397,37 @@
                 <w:iCs/>
                 <w:color w:val="363636"/>
               </w:rPr>
-              <w:t>, Devolver Digital</w:t>
+              <w:t>Lowrie</w:t>
+            </w:r>
+            <w:proofErr w:type="spellEnd"/>
+            <w:r>
+              <w:rPr>
+                <w:rFonts w:asciiTheme="minorHAnsi" w:hAnsiTheme="minorHAnsi" w:cstheme="minorHAnsi"/>
+                <w:i/>
+                <w:iCs/>
+                <w:color w:val="363636"/>
+              </w:rPr>
+              <w:t xml:space="preserve">, </w:t>
+            </w:r>
+            <w:proofErr w:type="spellStart"/>
+            <w:r>
+              <w:rPr>
+                <w:rFonts w:asciiTheme="minorHAnsi" w:hAnsiTheme="minorHAnsi" w:cstheme="minorHAnsi"/>
+                <w:i/>
+                <w:iCs/>
+                <w:color w:val="363636"/>
+              </w:rPr>
+              <w:t>Devolver</w:t>
+            </w:r>
+            <w:proofErr w:type="spellEnd"/>
+            <w:r>
+              <w:rPr>
+                <w:rFonts w:asciiTheme="minorHAnsi" w:hAnsiTheme="minorHAnsi" w:cstheme="minorHAnsi"/>
+                <w:i/>
+                <w:iCs/>
+                <w:color w:val="363636"/>
+              </w:rPr>
+              <w:t xml:space="preserve"> Digital</w:t>
             </w:r>
           </w:p>
           <w:p>
@@ -454,7 +483,7 @@
                   <v:path o:extrusionok="f" gradientshapeok="t" o:connecttype="rect"/>
                   <o:lock v:ext="edit" aspectratio="t"/>
                 </v:shapetype>
-                <v:shape id="_x0000_i1026" type="#_x0000_t75" alt="/var/folders/v7/bjz4cys124x93w_t3bjp7dgw0000gn/T/com.microsoft.Word/Content.MSO/D92F0A39.tmp" style="width:171.9pt;height:145.95pt;mso-width-percent:0;mso-height-percent:0;mso-width-percent:0;mso-height-percent:0">
+                <v:shape id="_x0000_i1026" type="#_x0000_t75" alt="/var/folders/v7/bjz4cys124x93w_t3bjp7dgw0000gn/T/com.microsoft.Word/Content.MSO/D92F0A39.tmp" style="width:172pt;height:145.6pt;mso-width-percent:0;mso-height-percent:0;mso-width-percent:0;mso-height-percent:0">
                   <v:imagedata r:id="rId9" o:title="D92F0A39"/>
                 </v:shape>
               </w:pict>
@@ -675,18 +704,42 @@
               <w:rPr>
                 <w:noProof/>
               </w:rPr>
+              <w:instrText xml:space="preserve"> INCLUDEPICTURE  "https://encrypted-tbn0.gstatic.com/images?q=tbn:ANd9GcS0oMo50big2O6ysQEyySaF8tdBSWrkMra-tJZGpBOlotmqtKApng" \* MERGEFORMATINET </w:instrText>
+            </w:r>
+            <w:r>
+              <w:rPr>
+                <w:noProof/>
+              </w:rPr>
+              <w:fldChar w:fldCharType="separate"/>
+            </w:r>
+            <w:r>
+              <w:rPr>
+                <w:noProof/>
+              </w:rPr>
+              <w:fldChar w:fldCharType="begin"/>
+            </w:r>
+            <w:r>
+              <w:rPr>
+                <w:noProof/>
+              </w:rPr>
               <w:instrText xml:space="preserve"> </w:instrText>
             </w:r>
             <w:r>
               <w:rPr>
                 <w:noProof/>
               </w:rPr>
-              <w:instrText>INCLUDEPICTURE  "https://encrypted-tbn0.gstatic.com/images?q=tbn:ANd9GcS0oMo50big2O6ysQEyySaF8tdBSWrkMra-tJZGpBOlotmqtKApng" \* MERGEFORMATINET</w:instrText>
+              <w:instrText>INCLUDEPICTURE  "https://encrypted-tbn0.gstatic.com/images?q=tbn:ANd9GcS0oMo50big2O6ysQEyySaF8tdBSWrkMra-tJZGp</w:instrText>
             </w:r>
             <w:r>
               <w:rPr>
                 <w:noProof/>
               </w:rPr>
+              <w:instrText>BOlotmqtKApng" \* MERGEFORMATINET</w:instrText>
+            </w:r>
+            <w:r>
+              <w:rPr>
+                <w:noProof/>
+              </w:rPr>
               <w:instrText xml:space="preserve"> </w:instrText>
             </w:r>
             <w:r>
@@ -700,10 +753,16 @@
                 <w:noProof/>
               </w:rPr>
               <w:pict w14:anchorId="51386A18">
-                <v:shape id="_x0000_i1025" type="#_x0000_t75" alt="Image result for falmouth games academy" style="width:171.9pt;height:114.15pt;mso-width-percent:0;mso-height-percent:0;mso-width-percent:0;mso-height-percent:0">
+                <v:shape id="_x0000_i1025" type="#_x0000_t75" alt="Image result for falmouth games academy" style="width:172pt;height:114.4pt;mso-width-percent:0;mso-height-percent:0;mso-width-percent:0;mso-height-percent:0">
                   <v:imagedata r:id="rId10" r:href="rId11"/>
                 </v:shape>
               </w:pict>
+            </w:r>
+            <w:r>
+              <w:rPr>
+                <w:noProof/>
+              </w:rPr>
+              <w:fldChar w:fldCharType="end"/>
             </w:r>
             <w:r>
               <w:rPr>
@@ -807,8 +866,48 @@
                 <w:iCs/>
                 <w:color w:val="363636"/>
               </w:rPr>
-              <w:t>- Irme Jele</w:t>
-            </w:r>
+              <w:t xml:space="preserve">- </w:t>
+            </w:r>
+            <w:proofErr w:type="spellStart"/>
+            <w:r>
+              <w:rPr>
+                <w:rStyle w:val="Strong"/>
+                <w:rFonts w:asciiTheme="minorHAnsi" w:hAnsiTheme="minorHAnsi" w:cstheme="minorHAnsi"/>
+                <w:b w:val="0"/>
+                <w:bCs w:val="0"/>
+                <w:i/>
+                <w:iCs/>
+                <w:color w:val="363636"/>
+              </w:rPr>
+              <w:t>Irme</w:t>
+            </w:r>
+            <w:proofErr w:type="spellEnd"/>
+            <w:r>
+              <w:rPr>
+                <w:rStyle w:val="Strong"/>
+                <w:rFonts w:asciiTheme="minorHAnsi" w:hAnsiTheme="minorHAnsi" w:cstheme="minorHAnsi"/>
+                <w:b w:val="0"/>
+                <w:bCs w:val="0"/>
+                <w:i/>
+                <w:iCs/>
+                <w:color w:val="363636"/>
+              </w:rPr>
+              <w:t xml:space="preserve"> </w:t>
+            </w:r>
+            <w:proofErr w:type="spellStart"/>
+            <w:r>
+              <w:rPr>
+                <w:rStyle w:val="Strong"/>
+                <w:rFonts w:asciiTheme="minorHAnsi" w:hAnsiTheme="minorHAnsi" w:cstheme="minorHAnsi"/>
+                <w:b w:val="0"/>
+                <w:bCs w:val="0"/>
+                <w:i/>
+                <w:iCs/>
+                <w:color w:val="363636"/>
+              </w:rPr>
+              <w:t>Jele</w:t>
+            </w:r>
+            <w:proofErr w:type="spellEnd"/>
           </w:p>
           <w:p>
             <w:pPr>
@@ -1290,6 +1389,14 @@
           <w:p>
             <w:pPr>
               <w:pStyle w:val="paragraph"/>
+              <w:pBdr>
+                <w:top w:val="single" w:sz="4" w:space="1" w:color="auto"/>
+                <w:left w:val="single" w:sz="4" w:space="4" w:color="auto"/>
+                <w:bottom w:val="single" w:sz="4" w:space="1" w:color="auto"/>
+                <w:right w:val="single" w:sz="4" w:space="4" w:color="auto"/>
+                <w:between w:val="single" w:sz="4" w:space="1" w:color="auto"/>
+                <w:bar w:val="single" w:sz="4" w:color="auto"/>
+              </w:pBdr>
               <w:spacing w:before="0" w:beforeAutospacing="0" w:after="0" w:afterAutospacing="0"/>
               <w:jc w:val="both"/>
               <w:textAlignment w:val="baseline"/>
@@ -1308,6 +1415,109 @@
                 <w:lang w:val="en-US"/>
               </w:rPr>
               <w:t>The goal of this pitch is to articulate your vision for the project and also get your colleagues and Games Academy Staff excited about your project. You should also ensure that the supporting materials such as slides, images, audio and video support your presentation and not detract from the core of your presentation.</w:t>
+            </w:r>
+            <w:r>
+              <w:rPr>
+                <w:rStyle w:val="eop"/>
+                <w:rFonts w:ascii="Calibri" w:hAnsi="Calibri" w:cs="Calibri"/>
+                <w:sz w:val="22"/>
+                <w:szCs w:val="22"/>
+              </w:rPr>
+              <w:t> </w:t>
+            </w:r>
+          </w:p>
+          <w:p>
+            <w:pPr>
+              <w:pStyle w:val="paragraph"/>
+              <w:pBdr>
+                <w:top w:val="single" w:sz="4" w:space="1" w:color="auto"/>
+                <w:left w:val="single" w:sz="4" w:space="4" w:color="auto"/>
+                <w:bottom w:val="single" w:sz="4" w:space="1" w:color="auto"/>
+                <w:right w:val="single" w:sz="4" w:space="4" w:color="auto"/>
+                <w:between w:val="single" w:sz="4" w:space="1" w:color="auto"/>
+                <w:bar w:val="single" w:sz="4" w:color="auto"/>
+              </w:pBdr>
+              <w:spacing w:before="0" w:beforeAutospacing="0" w:after="0" w:afterAutospacing="0"/>
+              <w:jc w:val="both"/>
+              <w:textAlignment w:val="baseline"/>
+              <w:rPr>
+                <w:rFonts w:ascii="Arial" w:hAnsi="Arial" w:cs="Arial"/>
+                <w:sz w:val="18"/>
+                <w:szCs w:val="18"/>
+              </w:rPr>
+            </w:pPr>
+            <w:r>
+              <w:rPr>
+                <w:rStyle w:val="eop"/>
+                <w:rFonts w:ascii="Calibri" w:hAnsi="Calibri" w:cs="Calibri"/>
+                <w:sz w:val="22"/>
+                <w:szCs w:val="22"/>
+              </w:rPr>
+              <w:t> </w:t>
+            </w:r>
+          </w:p>
+          <w:p>
+            <w:pPr>
+              <w:pStyle w:val="paragraph"/>
+              <w:pBdr>
+                <w:top w:val="single" w:sz="4" w:space="1" w:color="auto"/>
+                <w:left w:val="single" w:sz="4" w:space="4" w:color="auto"/>
+                <w:bottom w:val="single" w:sz="4" w:space="1" w:color="auto"/>
+                <w:right w:val="single" w:sz="4" w:space="4" w:color="auto"/>
+                <w:between w:val="single" w:sz="4" w:space="1" w:color="auto"/>
+                <w:bar w:val="single" w:sz="4" w:color="auto"/>
+              </w:pBdr>
+              <w:spacing w:before="0" w:beforeAutospacing="0" w:after="0" w:afterAutospacing="0"/>
+              <w:jc w:val="both"/>
+              <w:textAlignment w:val="baseline"/>
+              <w:rPr>
+                <w:rFonts w:ascii="Arial" w:hAnsi="Arial" w:cs="Arial"/>
+                <w:sz w:val="18"/>
+                <w:szCs w:val="18"/>
+              </w:rPr>
+            </w:pPr>
+            <w:r>
+              <w:rPr>
+                <w:rStyle w:val="normaltextrun"/>
+                <w:rFonts w:ascii="Calibri" w:hAnsi="Calibri" w:cs="Calibri"/>
+                <w:sz w:val="22"/>
+                <w:szCs w:val="22"/>
+                <w:lang w:val="en-US"/>
+              </w:rPr>
+              <w:t>Timing also can be an issue, please ensure that you try and finish on time, please don’t run over or significantly under (a few minutes early is fine!). Be sure to practice your presentation well before your final slot, rehearse in the room if you are able, and iterate on your presentation. It is very natural to get nervous at pitches, if you feel nervous at </w:t>
+            </w:r>
+            <w:proofErr w:type="spellStart"/>
+            <w:r>
+              <w:rPr>
+                <w:rStyle w:val="contextualspellingandgrammarerror"/>
+                <w:rFonts w:ascii="Calibri" w:hAnsi="Calibri" w:cs="Calibri"/>
+                <w:sz w:val="22"/>
+                <w:szCs w:val="22"/>
+                <w:lang w:val="en-US"/>
+              </w:rPr>
+              <w:t>anytime</w:t>
+            </w:r>
+            <w:proofErr w:type="spellEnd"/>
+            <w:r>
+              <w:rPr>
+                <w:rStyle w:val="normaltextrun"/>
+                <w:rFonts w:ascii="Calibri" w:hAnsi="Calibri" w:cs="Calibri"/>
+                <w:sz w:val="22"/>
+                <w:szCs w:val="22"/>
+                <w:lang w:val="en-US"/>
+              </w:rPr>
+              <w:t xml:space="preserve">, take a deep breath, </w:t>
+            </w:r>
+            <w:r>
+              <w:rPr>
+                <w:rStyle w:val="normaltextrun"/>
+                <w:rFonts w:ascii="Calibri" w:hAnsi="Calibri" w:cs="Calibri"/>
+                <w:sz w:val="22"/>
+                <w:szCs w:val="22"/>
+                <w:lang w:val="en-US"/>
+              </w:rPr>
+              <w:lastRenderedPageBreak/>
+              <w:t>pause and take a drink of water and collect your thoughts. </w:t>
             </w:r>
             <w:r>
               <w:rPr>
@@ -1353,91 +1563,7 @@
                 <w:szCs w:val="18"/>
               </w:rPr>
             </w:pPr>
-            <w:r>
-              <w:rPr>
-                <w:rStyle w:val="normaltextrun"/>
-                <w:rFonts w:ascii="Calibri" w:hAnsi="Calibri" w:cs="Calibri"/>
-                <w:sz w:val="22"/>
-                <w:szCs w:val="22"/>
-                <w:lang w:val="en-US"/>
-              </w:rPr>
-              <w:t>Timing also can be an issue, please ensure that you try and finish on time, please don’t run over or significantly under (a few minutes early is fine!). Be sure to practice your presentation well before your final slot, rehearse in the room if you are able, and iterate on your presentation. It is very natural to get nervous at pitches, if you feel nervous at </w:t>
-            </w:r>
-            <w:r>
-              <w:rPr>
-                <w:rStyle w:val="contextualspellingandgrammarerror"/>
-                <w:rFonts w:ascii="Calibri" w:hAnsi="Calibri" w:cs="Calibri"/>
-                <w:sz w:val="22"/>
-                <w:szCs w:val="22"/>
-                <w:lang w:val="en-US"/>
-              </w:rPr>
-              <w:t>anytime</w:t>
-            </w:r>
-            <w:r>
-              <w:rPr>
-                <w:rStyle w:val="normaltextrun"/>
-                <w:rFonts w:ascii="Calibri" w:hAnsi="Calibri" w:cs="Calibri"/>
-                <w:sz w:val="22"/>
-                <w:szCs w:val="22"/>
-                <w:lang w:val="en-US"/>
-              </w:rPr>
-              <w:t xml:space="preserve">, take a deep breath, </w:t>
-            </w:r>
-            <w:r>
-              <w:rPr>
-                <w:rStyle w:val="normaltextrun"/>
-                <w:rFonts w:ascii="Calibri" w:hAnsi="Calibri" w:cs="Calibri"/>
-                <w:sz w:val="22"/>
-                <w:szCs w:val="22"/>
-                <w:lang w:val="en-US"/>
-              </w:rPr>
-              <w:lastRenderedPageBreak/>
-              <w:t>pause and take a drink of water and collect your thoughts. </w:t>
-            </w:r>
-            <w:r>
-              <w:rPr>
-                <w:rStyle w:val="eop"/>
-                <w:rFonts w:ascii="Calibri" w:hAnsi="Calibri" w:cs="Calibri"/>
-                <w:sz w:val="22"/>
-                <w:szCs w:val="22"/>
-              </w:rPr>
-              <w:t> </w:t>
-            </w:r>
-          </w:p>
-          <w:p>
-            <w:pPr>
-              <w:pStyle w:val="paragraph"/>
-              <w:spacing w:before="0" w:beforeAutospacing="0" w:after="0" w:afterAutospacing="0"/>
-              <w:jc w:val="both"/>
-              <w:textAlignment w:val="baseline"/>
-              <w:rPr>
-                <w:rFonts w:ascii="Arial" w:hAnsi="Arial" w:cs="Arial"/>
-                <w:sz w:val="18"/>
-                <w:szCs w:val="18"/>
-              </w:rPr>
-            </w:pPr>
-            <w:r>
-              <w:rPr>
-                <w:rStyle w:val="eop"/>
-                <w:rFonts w:ascii="Calibri" w:hAnsi="Calibri" w:cs="Calibri"/>
-                <w:sz w:val="22"/>
-                <w:szCs w:val="22"/>
-              </w:rPr>
-              <w:t> </w:t>
-            </w:r>
-          </w:p>
-          <w:p>
-            <w:pPr>
-              <w:pStyle w:val="paragraph"/>
-              <w:spacing w:before="0" w:beforeAutospacing="0" w:after="0" w:afterAutospacing="0"/>
-              <w:jc w:val="both"/>
-              <w:textAlignment w:val="baseline"/>
-              <w:rPr>
-                <w:rFonts w:ascii="Arial" w:hAnsi="Arial" w:cs="Arial"/>
-                <w:sz w:val="18"/>
-                <w:szCs w:val="18"/>
-              </w:rPr>
-            </w:pPr>
+            <w:bookmarkStart w:id="0" w:name="_GoBack"/>
             <w:r>
               <w:rPr>
                 <w:rStyle w:val="normaltextrun"/>
@@ -1585,6 +1711,7 @@
               <w:t> </w:t>
             </w:r>
           </w:p>
+          <w:bookmarkEnd w:id="0"/>
           <w:p>
             <w:pPr>
               <w:pStyle w:val="BodyText"/>
@@ -1630,7 +1757,15 @@
               <w:ind w:left="360"/>
             </w:pPr>
             <w:r>
-              <w:t>Falmouth University policy states that deadlines must only be specified on the MyFalmouth system.</w:t>
+              <w:t xml:space="preserve">Falmouth University policy states that deadlines must only be specified on the </w:t>
+            </w:r>
+            <w:proofErr w:type="spellStart"/>
+            <w:r>
+              <w:t>MyFalmouth</w:t>
+            </w:r>
+            <w:proofErr w:type="spellEnd"/>
+            <w:r>
+              <w:t xml:space="preserve"> system.</w:t>
             </w:r>
           </w:p>
           <w:p>
@@ -2876,7 +3011,27 @@
                 <w:sz w:val="16"/>
                 <w:szCs w:val="16"/>
               </w:rPr>
-              <w:t>The core features of the game have been explained  and contextualised emphatically, with clear vision and holistic design. </w:t>
+              <w:t xml:space="preserve">The core features of the game have been </w:t>
+            </w:r>
+            <w:proofErr w:type="gramStart"/>
+            <w:r>
+              <w:rPr>
+                <w:rStyle w:val="normaltextrun"/>
+                <w:rFonts w:ascii="Calibri" w:hAnsi="Calibri" w:cs="Calibri"/>
+                <w:sz w:val="16"/>
+                <w:szCs w:val="16"/>
+              </w:rPr>
+              <w:t>explained  and</w:t>
+            </w:r>
+            <w:proofErr w:type="gramEnd"/>
+            <w:r>
+              <w:rPr>
+                <w:rStyle w:val="normaltextrun"/>
+                <w:rFonts w:ascii="Calibri" w:hAnsi="Calibri" w:cs="Calibri"/>
+                <w:sz w:val="16"/>
+                <w:szCs w:val="16"/>
+              </w:rPr>
+              <w:t xml:space="preserve"> contextualised emphatically, with clear vision and holistic design. </w:t>
             </w:r>
             <w:r>
               <w:rPr>
@@ -4140,7 +4295,27 @@
                 <w:sz w:val="16"/>
                 <w:szCs w:val="16"/>
               </w:rPr>
-              <w:t>There are no pitch materials or they are of a very low level of quality.</w:t>
+              <w:t xml:space="preserve">There are no pitch </w:t>
+            </w:r>
+            <w:proofErr w:type="gramStart"/>
+            <w:r>
+              <w:rPr>
+                <w:rStyle w:val="normaltextrun"/>
+                <w:rFonts w:ascii="Calibri" w:hAnsi="Calibri" w:cs="Calibri"/>
+                <w:sz w:val="16"/>
+                <w:szCs w:val="16"/>
+              </w:rPr>
+              <w:t>materials</w:t>
+            </w:r>
+            <w:proofErr w:type="gramEnd"/>
+            <w:r>
+              <w:rPr>
+                <w:rStyle w:val="normaltextrun"/>
+                <w:rFonts w:ascii="Calibri" w:hAnsi="Calibri" w:cs="Calibri"/>
+                <w:sz w:val="16"/>
+                <w:szCs w:val="16"/>
+              </w:rPr>
+              <w:t xml:space="preserve"> or they are of a very low level of quality.</w:t>
             </w:r>
             <w:r>
               <w:rPr>
@@ -5250,8 +5425,13 @@
       <w:pStyle w:val="Footer"/>
       <w:jc w:val="right"/>
     </w:pPr>
+    <w:proofErr w:type="spellStart"/>
     <w:r>
-      <w:t>cont…</w:t>
+      <w:t>cont</w:t>
+    </w:r>
+    <w:proofErr w:type="spellEnd"/>
+    <w:r>
+      <w:t>…</w:t>
     </w:r>
   </w:p>
 </w:ftr>
@@ -9490,7 +9670,7 @@
       </w:pPr>
     </w:pPrDefault>
   </w:docDefaults>
-  <w:latentStyles w:defLockedState="0" w:defUIPriority="99" w:defSemiHidden="0" w:defUnhideWhenUsed="0" w:defQFormat="0" w:count="377">
+  <w:latentStyles w:defLockedState="0" w:defUIPriority="99" w:defSemiHidden="0" w:defUnhideWhenUsed="0" w:defQFormat="0" w:count="376">
     <w:lsdException w:name="Normal" w:uiPriority="1" w:qFormat="1"/>
     <w:lsdException w:name="heading 1" w:uiPriority="1" w:qFormat="1"/>
     <w:lsdException w:name="heading 2" w:semiHidden="1" w:uiPriority="1" w:unhideWhenUsed="1" w:qFormat="1"/>
@@ -9867,7 +10047,6 @@
     <w:lsdException w:name="Hashtag" w:semiHidden="1" w:unhideWhenUsed="1"/>
     <w:lsdException w:name="Unresolved Mention" w:semiHidden="1" w:unhideWhenUsed="1"/>
     <w:lsdException w:name="Smart Link" w:semiHidden="1" w:unhideWhenUsed="1"/>
-    <w:lsdException w:name="Smart Link Error" w:semiHidden="1" w:unhideWhenUsed="1"/>
   </w:latentStyles>
   <w:style w:type="paragraph" w:default="1" w:styleId="Normal">
     <w:name w:val="Normal"/>
@@ -10631,7 +10810,7 @@
 </file>
 
 <file path=customXml/itemProps1.xml><?xml version="1.0" encoding="utf-8"?>
-<ds:datastoreItem xmlns:ds="http://schemas.openxmlformats.org/officeDocument/2006/customXml" ds:itemID="{2ABD2225-10B0-DD48-9475-BDB62C4ED3AB}">
+<ds:datastoreItem xmlns:ds="http://schemas.openxmlformats.org/officeDocument/2006/customXml" ds:itemID="{9F133624-9EA4-6E4E-AA06-36758B7B501C}">
   <ds:schemaRefs>
     <ds:schemaRef ds:uri="http://schemas.openxmlformats.org/officeDocument/2006/bibliography"/>
   </ds:schemaRefs>

</xml_diff>